<commit_message>
Deployed 912abac with MkDocs version: 1.6.1
</commit_message>
<xml_diff>
--- a/download/notice.docx
+++ b/download/notice.docx
@@ -50,10 +50,10 @@
         <w:tblLook w:firstRow="1" w:lastRow="0" w:firstColumn="0" w:lastColumn="0" w:noHBand="0" w:noVBand="0" w:val="0020"/>
       </w:tblPr>
       <w:tblGrid>
-        <w:gridCol w:w="2388"/>
-        <w:gridCol w:w="1964"/>
-        <w:gridCol w:w="574"/>
-        <w:gridCol w:w="2992"/>
+        <w:gridCol w:w="2343"/>
+        <w:gridCol w:w="2076"/>
+        <w:gridCol w:w="563"/>
+        <w:gridCol w:w="2936"/>
       </w:tblGrid>
       <w:tr>
         <w:trPr>
@@ -158,40 +158,40 @@
               <w:pStyle w:val="Compact"/>
             </w:pPr>
             <w:r>
-              <w:t xml:space="preserve">no.elhub.flex.controllable_unit.grid_validation_status.pending</w:t>
-            </w:r>
-          </w:p>
-        </w:tc>
-        <w:tc>
-          <w:tcPr/>
-          <w:p>
-            <w:pPr>
-              <w:pStyle w:val="Compact"/>
-            </w:pPr>
-            <w:r>
-              <w:t xml:space="preserve">Grid validation status pending</w:t>
-            </w:r>
-          </w:p>
-        </w:tc>
-        <w:tc>
-          <w:tcPr/>
-          <w:p>
-            <w:pPr>
-              <w:pStyle w:val="Compact"/>
-            </w:pPr>
-            <w:r>
-              <w:t xml:space="preserve">CSO</w:t>
-            </w:r>
-          </w:p>
-        </w:tc>
-        <w:tc>
-          <w:tcPr/>
-          <w:p>
-            <w:pPr>
-              <w:pStyle w:val="Compact"/>
-            </w:pPr>
-            <w:r>
-              <w:t xml:space="preserve">Verify CU for grid verification and update status</w:t>
+              <w:t xml:space="preserve">no.elhub.flex.controllable_unit.grid_validation_status.incomplete_information</w:t>
+            </w:r>
+          </w:p>
+        </w:tc>
+        <w:tc>
+          <w:tcPr/>
+          <w:p>
+            <w:pPr>
+              <w:pStyle w:val="Compact"/>
+            </w:pPr>
+            <w:r>
+              <w:t xml:space="preserve">Grid validation status incomplete information</w:t>
+            </w:r>
+          </w:p>
+        </w:tc>
+        <w:tc>
+          <w:tcPr/>
+          <w:p>
+            <w:pPr>
+              <w:pStyle w:val="Compact"/>
+            </w:pPr>
+            <w:r>
+              <w:t xml:space="preserve">SP</w:t>
+            </w:r>
+          </w:p>
+        </w:tc>
+        <w:tc>
+          <w:tcPr/>
+          <w:p>
+            <w:pPr>
+              <w:pStyle w:val="Compact"/>
+            </w:pPr>
+            <w:r>
+              <w:t xml:space="preserve">Update missing information</w:t>
             </w:r>
           </w:p>
         </w:tc>
@@ -204,40 +204,40 @@
               <w:pStyle w:val="Compact"/>
             </w:pPr>
             <w:r>
-              <w:t xml:space="preserve">no.elhub.flex.controllable_unit.grid_validation_status.incomplete_information</w:t>
-            </w:r>
-          </w:p>
-        </w:tc>
-        <w:tc>
-          <w:tcPr/>
-          <w:p>
-            <w:pPr>
-              <w:pStyle w:val="Compact"/>
-            </w:pPr>
-            <w:r>
-              <w:t xml:space="preserve">Grid validation status incomplete information</w:t>
-            </w:r>
-          </w:p>
-        </w:tc>
-        <w:tc>
-          <w:tcPr/>
-          <w:p>
-            <w:pPr>
-              <w:pStyle w:val="Compact"/>
-            </w:pPr>
-            <w:r>
-              <w:t xml:space="preserve">SP</w:t>
-            </w:r>
-          </w:p>
-        </w:tc>
-        <w:tc>
-          <w:tcPr/>
-          <w:p>
-            <w:pPr>
-              <w:pStyle w:val="Compact"/>
-            </w:pPr>
-            <w:r>
-              <w:t xml:space="preserve">Update missing information</w:t>
+              <w:t xml:space="preserve">no.elhub.flex.controllable_unit.grid_validation_status.pending</w:t>
+            </w:r>
+          </w:p>
+        </w:tc>
+        <w:tc>
+          <w:tcPr/>
+          <w:p>
+            <w:pPr>
+              <w:pStyle w:val="Compact"/>
+            </w:pPr>
+            <w:r>
+              <w:t xml:space="preserve">Grid validation status pending</w:t>
+            </w:r>
+          </w:p>
+        </w:tc>
+        <w:tc>
+          <w:tcPr/>
+          <w:p>
+            <w:pPr>
+              <w:pStyle w:val="Compact"/>
+            </w:pPr>
+            <w:r>
+              <w:t xml:space="preserve">CSO</w:t>
+            </w:r>
+          </w:p>
+        </w:tc>
+        <w:tc>
+          <w:tcPr/>
+          <w:p>
+            <w:pPr>
+              <w:pStyle w:val="Compact"/>
+            </w:pPr>
+            <w:r>
+              <w:t xml:space="preserve">Verify CU for grid verification and update status</w:t>
             </w:r>
           </w:p>
         </w:tc>
@@ -250,40 +250,40 @@
               <w:pStyle w:val="Compact"/>
             </w:pPr>
             <w:r>
-              <w:t xml:space="preserve">no.elhub.flex.service_provider_product_application.status.requested</w:t>
-            </w:r>
-          </w:p>
-        </w:tc>
-        <w:tc>
-          <w:tcPr/>
-          <w:p>
-            <w:pPr>
-              <w:pStyle w:val="Compact"/>
-            </w:pPr>
-            <w:r>
-              <w:t xml:space="preserve">SP product application status requested</w:t>
-            </w:r>
-          </w:p>
-        </w:tc>
-        <w:tc>
-          <w:tcPr/>
-          <w:p>
-            <w:pPr>
-              <w:pStyle w:val="Compact"/>
-            </w:pPr>
-            <w:r>
-              <w:t xml:space="preserve">PSO</w:t>
-            </w:r>
-          </w:p>
-        </w:tc>
-        <w:tc>
-          <w:tcPr/>
-          <w:p>
-            <w:pPr>
-              <w:pStyle w:val="Compact"/>
-            </w:pPr>
-            <w:r>
-              <w:t xml:space="preserve">Initiate SP product qualification and update status</w:t>
+              <w:t xml:space="preserve">no.elhub.flex.controllable_unit_service_provider.valid_time.outside_contract</w:t>
+            </w:r>
+          </w:p>
+        </w:tc>
+        <w:tc>
+          <w:tcPr/>
+          <w:p>
+            <w:pPr>
+              <w:pStyle w:val="Compact"/>
+            </w:pPr>
+            <w:r>
+              <w:t xml:space="preserve">Inconsistency: CUSP valid while end user is not valid on the AP</w:t>
+            </w:r>
+          </w:p>
+        </w:tc>
+        <w:tc>
+          <w:tcPr/>
+          <w:p>
+            <w:pPr>
+              <w:pStyle w:val="Compact"/>
+            </w:pPr>
+            <w:r>
+              <w:t xml:space="preserve">SP</w:t>
+            </w:r>
+          </w:p>
+        </w:tc>
+        <w:tc>
+          <w:tcPr/>
+          <w:p>
+            <w:pPr>
+              <w:pStyle w:val="Compact"/>
+            </w:pPr>
+            <w:r>
+              <w:t xml:space="preserve">Update CUSP to match the updated end user data from Elhub</w:t>
             </w:r>
           </w:p>
         </w:tc>
@@ -296,40 +296,40 @@
               <w:pStyle w:val="Compact"/>
             </w:pPr>
             <w:r>
-              <w:t xml:space="preserve">no.elhub.flex.service_providing_group_membership.valid_time.outside_contract</w:t>
-            </w:r>
-          </w:p>
-        </w:tc>
-        <w:tc>
-          <w:tcPr/>
-          <w:p>
-            <w:pPr>
-              <w:pStyle w:val="Compact"/>
-            </w:pPr>
-            <w:r>
-              <w:t xml:space="preserve">Inconsistency: SPG contains expired CU(s)</w:t>
-            </w:r>
-          </w:p>
-        </w:tc>
-        <w:tc>
-          <w:tcPr/>
-          <w:p>
-            <w:pPr>
-              <w:pStyle w:val="Compact"/>
-            </w:pPr>
-            <w:r>
-              <w:t xml:space="preserve">SP</w:t>
-            </w:r>
-          </w:p>
-        </w:tc>
-        <w:tc>
-          <w:tcPr/>
-          <w:p>
-            <w:pPr>
-              <w:pStyle w:val="Compact"/>
-            </w:pPr>
-            <w:r>
-              <w:t xml:space="preserve">Validate and update SPG membership</w:t>
+              <w:t xml:space="preserve">no.elhub.flex.party.missing</w:t>
+            </w:r>
+          </w:p>
+        </w:tc>
+        <w:tc>
+          <w:tcPr/>
+          <w:p>
+            <w:pPr>
+              <w:pStyle w:val="Compact"/>
+            </w:pPr>
+            <w:r>
+              <w:t xml:space="preserve">Party listed by an external source but not registered in the system</w:t>
+            </w:r>
+          </w:p>
+        </w:tc>
+        <w:tc>
+          <w:tcPr/>
+          <w:p>
+            <w:pPr>
+              <w:pStyle w:val="Compact"/>
+            </w:pPr>
+            <w:r>
+              <w:t xml:space="preserve">FISO</w:t>
+            </w:r>
+          </w:p>
+        </w:tc>
+        <w:tc>
+          <w:tcPr/>
+          <w:p>
+            <w:pPr>
+              <w:pStyle w:val="Compact"/>
+            </w:pPr>
+            <w:r>
+              <w:t xml:space="preserve">Create party to match the latest data fetched from the external source</w:t>
             </w:r>
           </w:p>
         </w:tc>
@@ -342,40 +342,40 @@
               <w:pStyle w:val="Compact"/>
             </w:pPr>
             <w:r>
-              <w:t xml:space="preserve">no.elhub.flex.service_providing_group_product_application.status.requested</w:t>
-            </w:r>
-          </w:p>
-        </w:tc>
-        <w:tc>
-          <w:tcPr/>
-          <w:p>
-            <w:pPr>
-              <w:pStyle w:val="Compact"/>
-            </w:pPr>
-            <w:r>
-              <w:t xml:space="preserve">SPG product application status requested</w:t>
-            </w:r>
-          </w:p>
-        </w:tc>
-        <w:tc>
-          <w:tcPr/>
-          <w:p>
-            <w:pPr>
-              <w:pStyle w:val="Compact"/>
-            </w:pPr>
-            <w:r>
-              <w:t xml:space="preserve">PSO</w:t>
-            </w:r>
-          </w:p>
-        </w:tc>
-        <w:tc>
-          <w:tcPr/>
-          <w:p>
-            <w:pPr>
-              <w:pStyle w:val="Compact"/>
-            </w:pPr>
-            <w:r>
-              <w:t xml:space="preserve">Initiate SPG product prequalification and update status</w:t>
+              <w:t xml:space="preserve">no.elhub.flex.party.outdated</w:t>
+            </w:r>
+          </w:p>
+        </w:tc>
+        <w:tc>
+          <w:tcPr/>
+          <w:p>
+            <w:pPr>
+              <w:pStyle w:val="Compact"/>
+            </w:pPr>
+            <w:r>
+              <w:t xml:space="preserve">Party not in the latest state fetched from an external source</w:t>
+            </w:r>
+          </w:p>
+        </w:tc>
+        <w:tc>
+          <w:tcPr/>
+          <w:p>
+            <w:pPr>
+              <w:pStyle w:val="Compact"/>
+            </w:pPr>
+            <w:r>
+              <w:t xml:space="preserve">FISO</w:t>
+            </w:r>
+          </w:p>
+        </w:tc>
+        <w:tc>
+          <w:tcPr/>
+          <w:p>
+            <w:pPr>
+              <w:pStyle w:val="Compact"/>
+            </w:pPr>
+            <w:r>
+              <w:t xml:space="preserve">Update party to match the latest data fetched from the external source</w:t>
             </w:r>
           </w:p>
         </w:tc>
@@ -388,40 +388,40 @@
               <w:pStyle w:val="Compact"/>
             </w:pPr>
             <w:r>
-              <w:t xml:space="preserve">no.elhub.flex.service_providing_group_grid_prequalification.status.requested</w:t>
-            </w:r>
-          </w:p>
-        </w:tc>
-        <w:tc>
-          <w:tcPr/>
-          <w:p>
-            <w:pPr>
-              <w:pStyle w:val="Compact"/>
-            </w:pPr>
-            <w:r>
-              <w:t xml:space="preserve">SPG grid prequalification status requested</w:t>
-            </w:r>
-          </w:p>
-        </w:tc>
-        <w:tc>
-          <w:tcPr/>
-          <w:p>
-            <w:pPr>
-              <w:pStyle w:val="Compact"/>
-            </w:pPr>
-            <w:r>
-              <w:t xml:space="preserve">ISO</w:t>
-            </w:r>
-          </w:p>
-        </w:tc>
-        <w:tc>
-          <w:tcPr/>
-          <w:p>
-            <w:pPr>
-              <w:pStyle w:val="Compact"/>
-            </w:pPr>
-            <w:r>
-              <w:t xml:space="preserve">Initiate SPG grid prequalification and update status</w:t>
+              <w:t xml:space="preserve">no.elhub.flex.party.residual</w:t>
+            </w:r>
+          </w:p>
+        </w:tc>
+        <w:tc>
+          <w:tcPr/>
+          <w:p>
+            <w:pPr>
+              <w:pStyle w:val="Compact"/>
+            </w:pPr>
+            <w:r>
+              <w:t xml:space="preserve">Party registered in the system but not listed by an external source</w:t>
+            </w:r>
+          </w:p>
+        </w:tc>
+        <w:tc>
+          <w:tcPr/>
+          <w:p>
+            <w:pPr>
+              <w:pStyle w:val="Compact"/>
+            </w:pPr>
+            <w:r>
+              <w:t xml:space="preserve">FISO</w:t>
+            </w:r>
+          </w:p>
+        </w:tc>
+        <w:tc>
+          <w:tcPr/>
+          <w:p>
+            <w:pPr>
+              <w:pStyle w:val="Compact"/>
+            </w:pPr>
+            <w:r>
+              <w:t xml:space="preserve">Delete party to match the latest data fetched from the external source</w:t>
             </w:r>
           </w:p>
         </w:tc>
@@ -434,40 +434,40 @@
               <w:pStyle w:val="Compact"/>
             </w:pPr>
             <w:r>
-              <w:t xml:space="preserve">no.elhub.flex.service_providing_group.balance_responsible_party.multiple</w:t>
-            </w:r>
-          </w:p>
-        </w:tc>
-        <w:tc>
-          <w:tcPr/>
-          <w:p>
-            <w:pPr>
-              <w:pStyle w:val="Compact"/>
-            </w:pPr>
-            <w:r>
-              <w:t xml:space="preserve">Inconsistency: Multiple BRPs in a single SPG</w:t>
-            </w:r>
-          </w:p>
-        </w:tc>
-        <w:tc>
-          <w:tcPr/>
-          <w:p>
-            <w:pPr>
-              <w:pStyle w:val="Compact"/>
-            </w:pPr>
-            <w:r>
-              <w:t xml:space="preserve">SP</w:t>
-            </w:r>
-          </w:p>
-        </w:tc>
-        <w:tc>
-          <w:tcPr/>
-          <w:p>
-            <w:pPr>
-              <w:pStyle w:val="Compact"/>
-            </w:pPr>
-            <w:r>
-              <w:t xml:space="preserve">Make sure the SPG only contains CU currently associated to the same BRP on their accounting point</w:t>
+              <w:t xml:space="preserve">no.elhub.flex.service_provider_product_application.status.requested</w:t>
+            </w:r>
+          </w:p>
+        </w:tc>
+        <w:tc>
+          <w:tcPr/>
+          <w:p>
+            <w:pPr>
+              <w:pStyle w:val="Compact"/>
+            </w:pPr>
+            <w:r>
+              <w:t xml:space="preserve">SP product application status requested</w:t>
+            </w:r>
+          </w:p>
+        </w:tc>
+        <w:tc>
+          <w:tcPr/>
+          <w:p>
+            <w:pPr>
+              <w:pStyle w:val="Compact"/>
+            </w:pPr>
+            <w:r>
+              <w:t xml:space="preserve">PSO</w:t>
+            </w:r>
+          </w:p>
+        </w:tc>
+        <w:tc>
+          <w:tcPr/>
+          <w:p>
+            <w:pPr>
+              <w:pStyle w:val="Compact"/>
+            </w:pPr>
+            <w:r>
+              <w:t xml:space="preserve">Initiate SP product qualification and update status</w:t>
             </w:r>
           </w:p>
         </w:tc>
@@ -480,18 +480,18 @@
               <w:pStyle w:val="Compact"/>
             </w:pPr>
             <w:r>
-              <w:t xml:space="preserve">no.elhub.flex.controllable_unit_service_provider.valid_time.outside_contract</w:t>
-            </w:r>
-          </w:p>
-        </w:tc>
-        <w:tc>
-          <w:tcPr/>
-          <w:p>
-            <w:pPr>
-              <w:pStyle w:val="Compact"/>
-            </w:pPr>
-            <w:r>
-              <w:t xml:space="preserve">Inconsistency: CUSP valid while end user is not valid on the AP</w:t>
+              <w:t xml:space="preserve">no.elhub.flex.service_providing_group.balance_responsible_party.multiple</w:t>
+            </w:r>
+          </w:p>
+        </w:tc>
+        <w:tc>
+          <w:tcPr/>
+          <w:p>
+            <w:pPr>
+              <w:pStyle w:val="Compact"/>
+            </w:pPr>
+            <w:r>
+              <w:t xml:space="preserve">Inconsistency: Multiple BRPs in a single SPG</w:t>
             </w:r>
           </w:p>
         </w:tc>
@@ -513,7 +513,145 @@
               <w:pStyle w:val="Compact"/>
             </w:pPr>
             <w:r>
-              <w:t xml:space="preserve">Update CUSP to match the updated end user data from Elhub</w:t>
+              <w:t xml:space="preserve">Make sure the SPG only contains CU currently associated to the same BRP on their accounting point</w:t>
+            </w:r>
+          </w:p>
+        </w:tc>
+      </w:tr>
+      <w:tr>
+        <w:tc>
+          <w:tcPr/>
+          <w:p>
+            <w:pPr>
+              <w:pStyle w:val="Compact"/>
+            </w:pPr>
+            <w:r>
+              <w:t xml:space="preserve">no.elhub.flex.service_providing_group_grid_prequalification.status.requested</w:t>
+            </w:r>
+          </w:p>
+        </w:tc>
+        <w:tc>
+          <w:tcPr/>
+          <w:p>
+            <w:pPr>
+              <w:pStyle w:val="Compact"/>
+            </w:pPr>
+            <w:r>
+              <w:t xml:space="preserve">SPG grid prequalification status requested</w:t>
+            </w:r>
+          </w:p>
+        </w:tc>
+        <w:tc>
+          <w:tcPr/>
+          <w:p>
+            <w:pPr>
+              <w:pStyle w:val="Compact"/>
+            </w:pPr>
+            <w:r>
+              <w:t xml:space="preserve">ISO</w:t>
+            </w:r>
+          </w:p>
+        </w:tc>
+        <w:tc>
+          <w:tcPr/>
+          <w:p>
+            <w:pPr>
+              <w:pStyle w:val="Compact"/>
+            </w:pPr>
+            <w:r>
+              <w:t xml:space="preserve">Initiate SPG grid prequalification and update status</w:t>
+            </w:r>
+          </w:p>
+        </w:tc>
+      </w:tr>
+      <w:tr>
+        <w:tc>
+          <w:tcPr/>
+          <w:p>
+            <w:pPr>
+              <w:pStyle w:val="Compact"/>
+            </w:pPr>
+            <w:r>
+              <w:t xml:space="preserve">no.elhub.flex.service_providing_group_membership.valid_time.outside_contract</w:t>
+            </w:r>
+          </w:p>
+        </w:tc>
+        <w:tc>
+          <w:tcPr/>
+          <w:p>
+            <w:pPr>
+              <w:pStyle w:val="Compact"/>
+            </w:pPr>
+            <w:r>
+              <w:t xml:space="preserve">Inconsistency: SPG contains expired CU(s)</w:t>
+            </w:r>
+          </w:p>
+        </w:tc>
+        <w:tc>
+          <w:tcPr/>
+          <w:p>
+            <w:pPr>
+              <w:pStyle w:val="Compact"/>
+            </w:pPr>
+            <w:r>
+              <w:t xml:space="preserve">SP</w:t>
+            </w:r>
+          </w:p>
+        </w:tc>
+        <w:tc>
+          <w:tcPr/>
+          <w:p>
+            <w:pPr>
+              <w:pStyle w:val="Compact"/>
+            </w:pPr>
+            <w:r>
+              <w:t xml:space="preserve">Validate and update SPG membership</w:t>
+            </w:r>
+          </w:p>
+        </w:tc>
+      </w:tr>
+      <w:tr>
+        <w:tc>
+          <w:tcPr/>
+          <w:p>
+            <w:pPr>
+              <w:pStyle w:val="Compact"/>
+            </w:pPr>
+            <w:r>
+              <w:t xml:space="preserve">no.elhub.flex.service_providing_group_product_application.status.requested</w:t>
+            </w:r>
+          </w:p>
+        </w:tc>
+        <w:tc>
+          <w:tcPr/>
+          <w:p>
+            <w:pPr>
+              <w:pStyle w:val="Compact"/>
+            </w:pPr>
+            <w:r>
+              <w:t xml:space="preserve">SPG product application status requested</w:t>
+            </w:r>
+          </w:p>
+        </w:tc>
+        <w:tc>
+          <w:tcPr/>
+          <w:p>
+            <w:pPr>
+              <w:pStyle w:val="Compact"/>
+            </w:pPr>
+            <w:r>
+              <w:t xml:space="preserve">PSO</w:t>
+            </w:r>
+          </w:p>
+        </w:tc>
+        <w:tc>
+          <w:tcPr/>
+          <w:p>
+            <w:pPr>
+              <w:pStyle w:val="Compact"/>
+            </w:pPr>
+            <w:r>
+              <w:t xml:space="preserve">Initiate SPG product prequalification and update status</w:t>
             </w:r>
           </w:p>
         </w:tc>
@@ -1906,7 +2044,7 @@
     <w:bookmarkEnd w:id="43"/>
     <w:bookmarkEnd w:id="44"/>
     <w:sectPr>
-      <w:headerReference r:id="rId11" w:type="default"/>
+      <w:headerReference r:id="rId9" w:type="default"/>
       <w:pgSz w:h="11906" w:orient="landscape" w:w="16838"/>
       <w:pgMar w:bottom="1417" w:footer="708" w:gutter="0" w:header="708" w:left="1417" w:right="1417" w:top="1417"/>
       <w:cols w:space="708"/>

</xml_diff>

<commit_message>
Deployed f32f5f5 with MkDocs version: 1.6.1
</commit_message>
<xml_diff>
--- a/download/notice.docx
+++ b/download/notice.docx
@@ -353,7 +353,7 @@
               <w:pStyle w:val="Compact"/>
             </w:pPr>
             <w:r>
-              <w:t xml:space="preserve">Party not in the latest state fetched from an external source</w:t>
+              <w:t xml:space="preserve">Mismatch in party data between system and an external source</w:t>
             </w:r>
           </w:p>
         </w:tc>
@@ -972,9 +972,6 @@
             <w:pPr>
               <w:pStyle w:val="Compact"/>
             </w:pPr>
-            <w:r>
-              <w:t xml:space="preserve">text</w:t>
-            </w:r>
             <w:r>
               <w:t xml:space="preserve">Read only</w:t>
             </w:r>

</xml_diff>

<commit_message>
Deployed b453386 with MkDocs version: 1.6.1
</commit_message>
<xml_diff>
--- a/download/notice.docx
+++ b/download/notice.docx
@@ -50,10 +50,10 @@
         <w:tblLook w:firstRow="1" w:lastRow="0" w:firstColumn="0" w:lastColumn="0" w:noHBand="0" w:noVBand="0" w:val="0020"/>
       </w:tblPr>
       <w:tblGrid>
-        <w:gridCol w:w="2343"/>
-        <w:gridCol w:w="2076"/>
-        <w:gridCol w:w="563"/>
-        <w:gridCol w:w="2936"/>
+        <w:gridCol w:w="2195"/>
+        <w:gridCol w:w="2445"/>
+        <w:gridCol w:w="528"/>
+        <w:gridCol w:w="2751"/>
       </w:tblGrid>
       <w:tr>
         <w:trPr>
@@ -652,6 +652,98 @@
             </w:pPr>
             <w:r>
               <w:t xml:space="preserve">Initiate SPG product prequalification and update status</w:t>
+            </w:r>
+          </w:p>
+        </w:tc>
+      </w:tr>
+      <w:tr>
+        <w:tc>
+          <w:tcPr/>
+          <w:p>
+            <w:pPr>
+              <w:pStyle w:val="Compact"/>
+            </w:pPr>
+            <w:r>
+              <w:t xml:space="preserve">no.elhub.flex.service_provider_product_suspension.product_type.not_qualified</w:t>
+            </w:r>
+          </w:p>
+        </w:tc>
+        <w:tc>
+          <w:tcPr/>
+          <w:p>
+            <w:pPr>
+              <w:pStyle w:val="Compact"/>
+            </w:pPr>
+            <w:r>
+              <w:t xml:space="preserve">Inconsistency: suspending a SP on a product type that they are no longer qualified for</w:t>
+            </w:r>
+          </w:p>
+        </w:tc>
+        <w:tc>
+          <w:tcPr/>
+          <w:p>
+            <w:pPr>
+              <w:pStyle w:val="Compact"/>
+            </w:pPr>
+            <w:r>
+              <w:t xml:space="preserve">PSO</w:t>
+            </w:r>
+          </w:p>
+        </w:tc>
+        <w:tc>
+          <w:tcPr/>
+          <w:p>
+            <w:pPr>
+              <w:pStyle w:val="Compact"/>
+            </w:pPr>
+            <w:r>
+              <w:t xml:space="preserve">Delete the suspension because it is useless</w:t>
+            </w:r>
+          </w:p>
+        </w:tc>
+      </w:tr>
+      <w:tr>
+        <w:tc>
+          <w:tcPr/>
+          <w:p>
+            <w:pPr>
+              <w:pStyle w:val="Compact"/>
+            </w:pPr>
+            <w:r>
+              <w:t xml:space="preserve">no.elhub.flex.service_provider_product_suspension.lingering</w:t>
+            </w:r>
+          </w:p>
+        </w:tc>
+        <w:tc>
+          <w:tcPr/>
+          <w:p>
+            <w:pPr>
+              <w:pStyle w:val="Compact"/>
+            </w:pPr>
+            <w:r>
+              <w:t xml:space="preserve">Inactivity: nothing has happened on the suspension in 2 weeks</w:t>
+            </w:r>
+          </w:p>
+        </w:tc>
+        <w:tc>
+          <w:tcPr/>
+          <w:p>
+            <w:pPr>
+              <w:pStyle w:val="Compact"/>
+            </w:pPr>
+            <w:r>
+              <w:t xml:space="preserve">PSO</w:t>
+            </w:r>
+          </w:p>
+        </w:tc>
+        <w:tc>
+          <w:tcPr/>
+          <w:p>
+            <w:pPr>
+              <w:pStyle w:val="Compact"/>
+            </w:pPr>
+            <w:r>
+              <w:t xml:space="preserve">Suspension is a temporary procedure. Consider reinstating the SP or removing their qualification.</w:t>
             </w:r>
           </w:p>
         </w:tc>

</xml_diff>

<commit_message>
Deployed c30f7ed5 with MkDocs version: 1.6.1
</commit_message>
<xml_diff>
--- a/download/notice.docx
+++ b/download/notice.docx
@@ -2,7 +2,7 @@
 <file path=word/document.xml><?xml version="1.0" encoding="utf-8"?>
 <w:document xmlns:w="http://schemas.openxmlformats.org/wordprocessingml/2006/main" xmlns:m="http://schemas.openxmlformats.org/officeDocument/2006/math" xmlns:r="http://schemas.openxmlformats.org/officeDocument/2006/relationships" xmlns:o="urn:schemas-microsoft-com:office:office" xmlns:v="urn:schemas-microsoft-com:vml" xmlns:w10="urn:schemas-microsoft-com:office:word" xmlns:a="http://schemas.openxmlformats.org/drawingml/2006/main" xmlns:pic="http://schemas.openxmlformats.org/drawingml/2006/picture" xmlns:wp="http://schemas.openxmlformats.org/drawingml/2006/wordprocessingDrawing">
   <w:body>
-    <w:bookmarkStart w:id="45" w:name="notice"/>
+    <w:bookmarkStart w:id="46" w:name="notice"/>
     <w:p>
       <w:pPr>
         <w:pStyle w:val="Overskrift1"/>
@@ -19,7 +19,29 @@
         <w:t xml:space="preserve">Notice to users about various issues or actions expected from them.</w:t>
       </w:r>
     </w:p>
-    <w:bookmarkStart w:id="20" w:name="context"/>
+    <w:p>
+      <w:pPr>
+        <w:pStyle w:val="BodyText"/>
+      </w:pPr>
+      <w:r>
+        <w:t xml:space="preserve">For information about the concept, see</w:t>
+      </w:r>
+      <w:r>
+        <w:t xml:space="preserve"> </w:t>
+      </w:r>
+      <w:hyperlink r:id="rId20">
+        <w:r>
+          <w:rPr>
+            <w:rStyle w:val="Hyperkobling"/>
+          </w:rPr>
+          <w:t xml:space="preserve">notification and notice</w:t>
+        </w:r>
+      </w:hyperlink>
+      <w:r>
+        <w:t xml:space="preserve">.</w:t>
+      </w:r>
+    </w:p>
+    <w:bookmarkStart w:id="21" w:name="context"/>
     <w:p>
       <w:pPr>
         <w:pStyle w:val="Overskrift2"/>
@@ -1025,8 +1047,8 @@
         </w:tc>
       </w:tr>
     </w:tbl>
-    <w:bookmarkEnd w:id="20"/>
-    <w:bookmarkStart w:id="23" w:name="relevant-links"/>
+    <w:bookmarkEnd w:id="21"/>
+    <w:bookmarkStart w:id="24" w:name="relevant-links"/>
     <w:p>
       <w:pPr>
         <w:pStyle w:val="Overskrift2"/>
@@ -1043,7 +1065,7 @@
           <w:numId w:val="1001"/>
         </w:numPr>
       </w:pPr>
-      <w:hyperlink r:id="rId21">
+      <w:hyperlink r:id="rId22">
         <w:r>
           <w:rPr>
             <w:rStyle w:val="Hyperkobling"/>
@@ -1060,7 +1082,7 @@
           <w:numId w:val="1001"/>
         </w:numPr>
       </w:pPr>
-      <w:hyperlink r:id="rId22">
+      <w:hyperlink r:id="rId23">
         <w:r>
           <w:rPr>
             <w:rStyle w:val="Hyperkobling"/>
@@ -1069,8 +1091,8 @@
         </w:r>
       </w:hyperlink>
     </w:p>
-    <w:bookmarkEnd w:id="23"/>
-    <w:bookmarkStart w:id="25" w:name="fields"/>
+    <w:bookmarkEnd w:id="24"/>
+    <w:bookmarkStart w:id="26" w:name="fields"/>
     <w:p>
       <w:pPr>
         <w:pStyle w:val="Overskrift2"/>
@@ -1184,7 +1206,7 @@
             <w:pPr>
               <w:pStyle w:val="Compact"/>
             </w:pPr>
-            <w:hyperlink r:id="rId24">
+            <w:hyperlink r:id="rId25">
               <w:r>
                 <w:rPr>
                   <w:rStyle w:val="Hyperkobling"/>
@@ -1355,8 +1377,8 @@
         </w:tc>
       </w:tr>
     </w:tbl>
-    <w:bookmarkEnd w:id="25"/>
-    <w:bookmarkStart w:id="26" w:name="validation-rules"/>
+    <w:bookmarkEnd w:id="26"/>
+    <w:bookmarkStart w:id="27" w:name="validation-rules"/>
     <w:p>
       <w:pPr>
         <w:pStyle w:val="Overskrift2"/>
@@ -1373,8 +1395,8 @@
         <w:t xml:space="preserve">No validation rules.</w:t>
       </w:r>
     </w:p>
-    <w:bookmarkEnd w:id="26"/>
-    <w:bookmarkStart w:id="27" w:name="notifications"/>
+    <w:bookmarkEnd w:id="27"/>
+    <w:bookmarkStart w:id="28" w:name="notifications"/>
     <w:p>
       <w:pPr>
         <w:pStyle w:val="Overskrift2"/>
@@ -1391,8 +1413,8 @@
         <w:t xml:space="preserve">No notifications.</w:t>
       </w:r>
     </w:p>
-    <w:bookmarkEnd w:id="27"/>
-    <w:bookmarkStart w:id="44" w:name="authorization"/>
+    <w:bookmarkEnd w:id="28"/>
+    <w:bookmarkStart w:id="45" w:name="authorization"/>
     <w:p>
       <w:pPr>
         <w:pStyle w:val="Overskrift2"/>
@@ -1401,7 +1423,7 @@
         <w:t xml:space="preserve">Authorization</w:t>
       </w:r>
     </w:p>
-    <w:bookmarkStart w:id="41" w:name="resource-level-authorization"/>
+    <w:bookmarkStart w:id="42" w:name="resource-level-authorization"/>
     <w:p>
       <w:pPr>
         <w:pStyle w:val="Overskrift3"/>
@@ -1420,7 +1442,7 @@
       <w:r>
         <w:t xml:space="preserve"> </w:t>
       </w:r>
-      <w:hyperlink r:id="rId28">
+      <w:hyperlink r:id="rId29">
         <w:r>
           <w:rPr>
             <w:rStyle w:val="Hyperkobling"/>
@@ -1454,7 +1476,7 @@
         <w:t xml:space="preserve">.</w:t>
       </w:r>
     </w:p>
-    <w:bookmarkStart w:id="29" w:name="anonymous"/>
+    <w:bookmarkStart w:id="30" w:name="anonymous"/>
     <w:p>
       <w:pPr>
         <w:pStyle w:val="Overskrift4"/>
@@ -1471,8 +1493,8 @@
         <w:t xml:space="preserve">No policies.</w:t>
       </w:r>
     </w:p>
-    <w:bookmarkEnd w:id="29"/>
-    <w:bookmarkStart w:id="30" w:name="entity"/>
+    <w:bookmarkEnd w:id="30"/>
+    <w:bookmarkStart w:id="31" w:name="entity"/>
     <w:p>
       <w:pPr>
         <w:pStyle w:val="Overskrift4"/>
@@ -1489,8 +1511,8 @@
         <w:t xml:space="preserve">No policies.</w:t>
       </w:r>
     </w:p>
-    <w:bookmarkEnd w:id="30"/>
-    <w:bookmarkStart w:id="31" w:name="common"/>
+    <w:bookmarkEnd w:id="31"/>
+    <w:bookmarkStart w:id="32" w:name="common"/>
     <w:p>
       <w:pPr>
         <w:pStyle w:val="Overskrift4"/>
@@ -1584,8 +1606,8 @@
         </w:tc>
       </w:tr>
     </w:tbl>
-    <w:bookmarkEnd w:id="31"/>
-    <w:bookmarkStart w:id="32" w:name="balance-responsible-party"/>
+    <w:bookmarkEnd w:id="32"/>
+    <w:bookmarkStart w:id="33" w:name="balance-responsible-party"/>
     <w:p>
       <w:pPr>
         <w:pStyle w:val="Overskrift4"/>
@@ -1602,8 +1624,8 @@
         <w:t xml:space="preserve">No policies.</w:t>
       </w:r>
     </w:p>
-    <w:bookmarkEnd w:id="32"/>
-    <w:bookmarkStart w:id="33" w:name="end-user"/>
+    <w:bookmarkEnd w:id="33"/>
+    <w:bookmarkStart w:id="34" w:name="end-user"/>
     <w:p>
       <w:pPr>
         <w:pStyle w:val="Overskrift4"/>
@@ -1620,8 +1642,8 @@
         <w:t xml:space="preserve">No policies.</w:t>
       </w:r>
     </w:p>
-    <w:bookmarkEnd w:id="33"/>
-    <w:bookmarkStart w:id="34" w:name="energy-supplier"/>
+    <w:bookmarkEnd w:id="34"/>
+    <w:bookmarkStart w:id="35" w:name="energy-supplier"/>
     <w:p>
       <w:pPr>
         <w:pStyle w:val="Overskrift4"/>
@@ -1638,8 +1660,8 @@
         <w:t xml:space="preserve">No policies.</w:t>
       </w:r>
     </w:p>
-    <w:bookmarkEnd w:id="34"/>
-    <w:bookmarkStart w:id="35" w:name="flexibility-information-system-operator"/>
+    <w:bookmarkEnd w:id="35"/>
+    <w:bookmarkStart w:id="36" w:name="flexibility-information-system-operator"/>
     <w:p>
       <w:pPr>
         <w:pStyle w:val="Overskrift4"/>
@@ -1733,8 +1755,8 @@
         </w:tc>
       </w:tr>
     </w:tbl>
-    <w:bookmarkEnd w:id="35"/>
-    <w:bookmarkStart w:id="36" w:name="market-operator"/>
+    <w:bookmarkEnd w:id="36"/>
+    <w:bookmarkStart w:id="37" w:name="market-operator"/>
     <w:p>
       <w:pPr>
         <w:pStyle w:val="Overskrift4"/>
@@ -1751,8 +1773,8 @@
         <w:t xml:space="preserve">No policies.</w:t>
       </w:r>
     </w:p>
-    <w:bookmarkEnd w:id="36"/>
-    <w:bookmarkStart w:id="37" w:name="organisation"/>
+    <w:bookmarkEnd w:id="37"/>
+    <w:bookmarkStart w:id="38" w:name="organisation"/>
     <w:p>
       <w:pPr>
         <w:pStyle w:val="Overskrift4"/>
@@ -1769,8 +1791,8 @@
         <w:t xml:space="preserve">No policies.</w:t>
       </w:r>
     </w:p>
-    <w:bookmarkEnd w:id="37"/>
-    <w:bookmarkStart w:id="38" w:name="system-operator"/>
+    <w:bookmarkEnd w:id="38"/>
+    <w:bookmarkStart w:id="39" w:name="system-operator"/>
     <w:p>
       <w:pPr>
         <w:pStyle w:val="Overskrift4"/>
@@ -1787,8 +1809,8 @@
         <w:t xml:space="preserve">No policies.</w:t>
       </w:r>
     </w:p>
-    <w:bookmarkEnd w:id="38"/>
-    <w:bookmarkStart w:id="39" w:name="service-provider"/>
+    <w:bookmarkEnd w:id="39"/>
+    <w:bookmarkStart w:id="40" w:name="service-provider"/>
     <w:p>
       <w:pPr>
         <w:pStyle w:val="Overskrift4"/>
@@ -1805,8 +1827,8 @@
         <w:t xml:space="preserve">No policies.</w:t>
       </w:r>
     </w:p>
-    <w:bookmarkEnd w:id="39"/>
-    <w:bookmarkStart w:id="40" w:name="third-party"/>
+    <w:bookmarkEnd w:id="40"/>
+    <w:bookmarkStart w:id="41" w:name="third-party"/>
     <w:p>
       <w:pPr>
         <w:pStyle w:val="Overskrift4"/>
@@ -1823,9 +1845,9 @@
         <w:t xml:space="preserve">No policies.</w:t>
       </w:r>
     </w:p>
-    <w:bookmarkEnd w:id="40"/>
     <w:bookmarkEnd w:id="41"/>
-    <w:bookmarkStart w:id="43" w:name="field-level-authorization"/>
+    <w:bookmarkEnd w:id="42"/>
+    <w:bookmarkStart w:id="44" w:name="field-level-authorization"/>
     <w:p>
       <w:pPr>
         <w:pStyle w:val="Overskrift3"/>
@@ -1844,7 +1866,7 @@
       <w:r>
         <w:t xml:space="preserve"> </w:t>
       </w:r>
-      <w:hyperlink r:id="rId42">
+      <w:hyperlink r:id="rId43">
         <w:r>
           <w:rPr>
             <w:rStyle w:val="Hyperkobling"/>
@@ -2467,9 +2489,9 @@
         </w:tc>
       </w:tr>
     </w:tbl>
-    <w:bookmarkEnd w:id="43"/>
     <w:bookmarkEnd w:id="44"/>
     <w:bookmarkEnd w:id="45"/>
+    <w:bookmarkEnd w:id="46"/>
     <w:sectPr>
       <w:headerReference r:id="rId9" w:type="default"/>
       <w:pgSz w:h="11906" w:orient="landscape" w:w="16838"/>

</xml_diff>